<commit_message>
Atualização da mala direta
</commit_message>
<xml_diff>
--- a/AtaReuniao/TCC/CD_05.2020_-recomenda_aprovao_da_IN_04.docx
+++ b/AtaReuniao/TCC/CD_05.2020_-recomenda_aprovao_da_IN_04.docx
@@ -2445,7 +2445,7 @@
               <w:rPr>
                 <w:noProof/>
               </w:rPr>
-              <w:t>Leandro Santos Fraga</w:t>
+              <w:t>Nome completo do aluno</w:t>
             </w:r>
             <w:r>
               <w:rPr>
@@ -2492,7 +2492,7 @@
               <w:rPr>
                 <w:noProof/>
               </w:rPr>
-              <w:t>Francisco Rodrigues Santos</w:t>
+              <w:t>Nome completo do orientador</w:t>
             </w:r>
             <w:r>
               <w:rPr>
@@ -2539,7 +2539,7 @@
               <w:rPr>
                 <w:noProof/>
               </w:rPr>
-              <w:t>IFS TUTOR: UMA PROPOSTA DE CHATBOT PARA APOIO AOS ESTUDANTES DE NÍVEL SUPERIOR DO INSTITUTO FEDERAL DE SERGIPE</w:t>
+              <w:t>Título do trabalho completo</w:t>
             </w:r>
             <w:r>
               <w:rPr>
@@ -4308,7 +4308,7 @@
                 <w:rPr>
                   <w:noProof/>
                 </w:rPr>
-                <w:t>Leandro Santos Fraga</w:t>
+                <w:t>Nome completo do aluno</w:t>
               </w:r>
             </w:fldSimple>
           </w:p>
@@ -4342,7 +4342,7 @@
                 <w:rPr>
                   <w:noProof/>
                 </w:rPr>
-                <w:t>Francisco Rodrigues Santos</w:t>
+                <w:t>Nome completo do orientador</w:t>
               </w:r>
             </w:fldSimple>
           </w:p>
@@ -4376,7 +4376,7 @@
                 <w:rPr>
                   <w:noProof/>
                 </w:rPr>
-                <w:t>IFS TUTOR: UMA PROPOSTA DE CHATBOT PARA APOIO AOS ESTUDANTES DE NÍVEL SUPERIOR DO INSTITUTO FEDERAL DE SERGIPE</w:t>
+                <w:t>Título do trabalho completo</w:t>
               </w:r>
             </w:fldSimple>
           </w:p>
@@ -4418,7 +4418,7 @@
               <w:rPr>
                 <w:noProof/>
               </w:rPr>
-              <w:t>Catuxe Varjão de Santana Oliveira</w:t>
+              <w:t>Nome completo do avaliador 1</w:t>
             </w:r>
             <w:r>
               <w:rPr>
@@ -6380,7 +6380,7 @@
                 <w:rPr>
                   <w:noProof/>
                 </w:rPr>
-                <w:t>Leandro Santos Fraga</w:t>
+                <w:t>Nome completo do aluno</w:t>
               </w:r>
             </w:fldSimple>
           </w:p>
@@ -6414,7 +6414,7 @@
                 <w:rPr>
                   <w:noProof/>
                 </w:rPr>
-                <w:t>Francisco Rodrigues Santos</w:t>
+                <w:t>Nome completo do orientador</w:t>
               </w:r>
             </w:fldSimple>
           </w:p>
@@ -6448,7 +6448,7 @@
                 <w:rPr>
                   <w:noProof/>
                 </w:rPr>
-                <w:t>IFS TUTOR: UMA PROPOSTA DE CHATBOT PARA APOIO AOS ESTUDANTES DE NÍVEL SUPERIOR DO INSTITUTO FEDERAL DE SERGIPE</w:t>
+                <w:t>Título do trabalho completo</w:t>
               </w:r>
             </w:fldSimple>
           </w:p>
@@ -6490,7 +6490,7 @@
               <w:rPr>
                 <w:noProof/>
               </w:rPr>
-              <w:t>Jislane Silva Santos de Menezes</w:t>
+              <w:t>Nome completo do avaliador 2</w:t>
             </w:r>
             <w:r>
               <w:rPr>
@@ -8528,7 +8528,7 @@
           <w:noProof/>
           <w:u w:color="000000"/>
         </w:rPr>
-        <w:t>18</w:t>
+        <w:t>23</w:t>
       </w:r>
       <w:r>
         <w:rPr>
@@ -8568,7 +8568,7 @@
           <w:noProof/>
           <w:u w:color="000000"/>
         </w:rPr>
-        <w:t>julho</w:t>
+        <w:t>janeiro</w:t>
       </w:r>
       <w:r>
         <w:rPr>
@@ -8608,7 +8608,7 @@
           <w:noProof/>
           <w:u w:color="000000"/>
         </w:rPr>
-        <w:t>2023</w:t>
+        <w:t>2024</w:t>
       </w:r>
       <w:r>
         <w:rPr>
@@ -8641,7 +8641,7 @@
         <w:rPr>
           <w:noProof/>
         </w:rPr>
-        <w:t>19:15</w:t>
+        <w:t>15:48</w:t>
       </w:r>
       <w:r>
         <w:fldChar w:fldCharType="end"/>
@@ -8696,7 +8696,7 @@
           <w:bCs/>
           <w:noProof/>
         </w:rPr>
-        <w:t>Leandro Santos Fraga</w:t>
+        <w:t>Nome completo do aluno</w:t>
       </w:r>
       <w:r>
         <w:rPr>
@@ -8716,7 +8716,7 @@
           <w:rPr>
             <w:noProof/>
           </w:rPr>
-          <w:t>Francisco Rodrigues Santos</w:t>
+          <w:t>Nome completo do orientador</w:t>
         </w:r>
       </w:fldSimple>
       <w:r>
@@ -8732,9 +8732,18 @@
         <w:instrText xml:space="preserve"> MERGEFIELD CoOrientador </w:instrText>
       </w:r>
       <w:r>
+        <w:fldChar w:fldCharType="separate"/>
+      </w:r>
+      <w:r>
         <w:rPr>
           <w:noProof/>
         </w:rPr>
+        <w:t>Co-orinentador ou em branco</w:t>
+      </w:r>
+      <w:r>
+        <w:rPr>
+          <w:noProof/>
+        </w:rPr>
         <w:fldChar w:fldCharType="end"/>
       </w:r>
       <w:r>
@@ -8750,10 +8759,31 @@
         <w:instrText xml:space="preserve"> MERGEFIELD CoOrientador </w:instrText>
       </w:r>
       <w:r>
+        <w:fldChar w:fldCharType="separate"/>
+      </w:r>
+      <w:r>
+        <w:rPr>
+          <w:noProof/>
+        </w:rPr>
+        <w:instrText>Co-orinentador ou em branco</w:instrText>
+      </w:r>
+      <w:r>
+        <w:rPr>
+          <w:noProof/>
+        </w:rPr>
         <w:fldChar w:fldCharType="end"/>
       </w:r>
       <w:r>
         <w:instrText xml:space="preserve">&lt;&gt; "" ", " "" </w:instrText>
+      </w:r>
+      <w:r>
+        <w:fldChar w:fldCharType="separate"/>
+      </w:r>
+      <w:r>
+        <w:rPr>
+          <w:noProof/>
+        </w:rPr>
+        <w:t xml:space="preserve">, </w:t>
       </w:r>
       <w:r>
         <w:fldChar w:fldCharType="end"/>
@@ -8763,7 +8793,7 @@
           <w:rPr>
             <w:noProof/>
           </w:rPr>
-          <w:t>Catuxe Varjão de Santana Oliveira</w:t>
+          <w:t>Nome completo do avaliador 1</w:t>
         </w:r>
       </w:fldSimple>
       <w:r>
@@ -8774,7 +8804,7 @@
           <w:rPr>
             <w:noProof/>
           </w:rPr>
-          <w:t>Jislane Silva Santos de Menezes</w:t>
+          <w:t>Nome completo do avaliador 2</w:t>
         </w:r>
       </w:fldSimple>
       <w:r>
@@ -8791,7 +8821,7 @@
           <w:rPr>
             <w:noProof/>
           </w:rPr>
-          <w:t>Leandro Santos Fraga</w:t>
+          <w:t>Nome completo do aluno</w:t>
         </w:r>
       </w:fldSimple>
       <w:r>
@@ -8826,7 +8856,7 @@
           <w:noProof/>
           <w:u w:val="single"/>
         </w:rPr>
-        <w:t>IFS TUTOR: UMA PROPOSTA DE CHATBOT PARA APOIO AOS ESTUDANTES DE NÍVEL SUPERIOR DO INSTITUTO FEDERAL DE SERGIPE</w:t>
+        <w:t>Título do trabalho completo</w:t>
       </w:r>
       <w:r>
         <w:rPr>
@@ -8859,7 +8889,7 @@
           <w:rPr>
             <w:noProof/>
           </w:rPr>
-          <w:t>Leandro Santos Fraga</w:t>
+          <w:t>Nome completo do aluno</w:t>
         </w:r>
       </w:fldSimple>
       <w:r>
@@ -8932,7 +8962,7 @@
         <w:rPr>
           <w:noProof/>
         </w:rPr>
-        <w:t xml:space="preserve"> 9,70</w:t>
+        <w:t xml:space="preserve"> 8,79</w:t>
       </w:r>
       <w:r>
         <w:rPr>
@@ -8995,7 +9025,7 @@
           <w:rPr>
             <w:noProof/>
           </w:rPr>
-          <w:t>Francisco Rodrigues Santos</w:t>
+          <w:t>Nome completo do orientador</w:t>
         </w:r>
       </w:fldSimple>
       <w:r>
@@ -9033,7 +9063,7 @@
           <w:rPr>
             <w:noProof/>
           </w:rPr>
-          <w:t>Catuxe Varjão de Santana Oliveira</w:t>
+          <w:t>Nome completo do avaliador 1</w:t>
         </w:r>
       </w:fldSimple>
       <w:r>
@@ -9068,7 +9098,7 @@
           <w:rPr>
             <w:noProof/>
           </w:rPr>
-          <w:t>Jislane Silva Santos de Menezes</w:t>
+          <w:t>Nome completo do avaliador 2</w:t>
         </w:r>
       </w:fldSimple>
       <w:r>
@@ -9186,7 +9216,7 @@
           <w:noProof/>
           <w:u w:color="000000"/>
         </w:rPr>
-        <w:t>18</w:t>
+        <w:t>23</w:t>
       </w:r>
       <w:r>
         <w:rPr>
@@ -9226,7 +9256,7 @@
           <w:noProof/>
           <w:u w:color="000000"/>
         </w:rPr>
-        <w:t>julho</w:t>
+        <w:t>janeiro</w:t>
       </w:r>
       <w:r>
         <w:rPr>
@@ -9266,7 +9296,7 @@
           <w:noProof/>
           <w:u w:color="000000"/>
         </w:rPr>
-        <w:t>2023</w:t>
+        <w:t>2024</w:t>
       </w:r>
       <w:r>
         <w:rPr>
@@ -9436,7 +9466,7 @@
           <w:szCs w:val="24"/>
           <w:u w:color="000000"/>
         </w:rPr>
-        <w:t>18</w:t>
+        <w:t>23</w:t>
       </w:r>
       <w:r>
         <w:rPr>
@@ -9485,7 +9515,7 @@
           <w:szCs w:val="24"/>
           <w:u w:color="000000"/>
         </w:rPr>
-        <w:t>julho</w:t>
+        <w:t>janeiro</w:t>
       </w:r>
       <w:r>
         <w:rPr>
@@ -9534,7 +9564,7 @@
           <w:szCs w:val="24"/>
           <w:u w:color="000000"/>
         </w:rPr>
-        <w:t>2023</w:t>
+        <w:t>2024</w:t>
       </w:r>
       <w:r>
         <w:rPr>
@@ -9572,7 +9602,7 @@
           <w:noProof/>
           <w:szCs w:val="24"/>
         </w:rPr>
-        <w:t>19:15</w:t>
+        <w:t>15:48</w:t>
       </w:r>
       <w:r>
         <w:rPr>
@@ -9680,7 +9710,7 @@
           <w:noProof/>
           <w:szCs w:val="24"/>
         </w:rPr>
-        <w:t>Leandro Santos Fraga</w:t>
+        <w:t>Nome completo do aluno</w:t>
       </w:r>
       <w:r>
         <w:rPr>
@@ -9731,7 +9761,7 @@
           <w:noProof/>
           <w:szCs w:val="24"/>
         </w:rPr>
-        <w:t>Francisco Rodrigues Santos</w:t>
+        <w:t>Nome completo do orientador</w:t>
       </w:r>
       <w:r>
         <w:rPr>
@@ -9760,115 +9790,60 @@
       </w:r>
       <w:r>
         <w:rPr>
+          <w:szCs w:val="24"/>
+        </w:rPr>
+        <w:fldChar w:fldCharType="separate"/>
+      </w:r>
+      <w:r>
+        <w:rPr>
           <w:noProof/>
           <w:szCs w:val="24"/>
         </w:rPr>
-        <w:fldChar w:fldCharType="end"/>
-      </w:r>
-      <w:r>
-        <w:rPr>
-          <w:szCs w:val="24"/>
-        </w:rPr>
-        <w:fldChar w:fldCharType="begin"/>
-      </w:r>
-      <w:r>
-        <w:rPr>
-          <w:szCs w:val="24"/>
-        </w:rPr>
-        <w:instrText xml:space="preserve"> IF </w:instrText>
-      </w:r>
-      <w:r>
-        <w:rPr>
-          <w:szCs w:val="24"/>
-        </w:rPr>
-        <w:fldChar w:fldCharType="begin"/>
-      </w:r>
-      <w:r>
-        <w:rPr>
-          <w:szCs w:val="24"/>
-        </w:rPr>
-        <w:instrText xml:space="preserve"> MERGEFIELD CoOrientador </w:instrText>
-      </w:r>
-      <w:r>
-        <w:rPr>
-          <w:szCs w:val="24"/>
-        </w:rPr>
-        <w:fldChar w:fldCharType="end"/>
-      </w:r>
-      <w:r>
-        <w:rPr>
-          <w:szCs w:val="24"/>
-        </w:rPr>
-        <w:instrText xml:space="preserve">&lt;&gt; "" ", " "" </w:instrText>
-      </w:r>
-      <w:r>
-        <w:rPr>
-          <w:szCs w:val="24"/>
-        </w:rPr>
-        <w:fldChar w:fldCharType="end"/>
-      </w:r>
-      <w:r>
-        <w:rPr>
-          <w:szCs w:val="24"/>
-        </w:rPr>
-        <w:fldChar w:fldCharType="begin"/>
-      </w:r>
-      <w:r>
-        <w:rPr>
-          <w:szCs w:val="24"/>
-        </w:rPr>
-        <w:instrText xml:space="preserve"> MERGEFIELD Examinador_1 </w:instrText>
-      </w:r>
-      <w:r>
-        <w:rPr>
-          <w:szCs w:val="24"/>
-        </w:rPr>
-        <w:fldChar w:fldCharType="separate"/>
+        <w:t>Co-orinentador ou em branco</w:t>
       </w:r>
       <w:r>
         <w:rPr>
           <w:noProof/>
           <w:szCs w:val="24"/>
         </w:rPr>
-        <w:t>Catuxe Varjão de Santana Oliveira</w:t>
+        <w:fldChar w:fldCharType="end"/>
+      </w:r>
+      <w:r>
+        <w:rPr>
+          <w:szCs w:val="24"/>
+        </w:rPr>
+        <w:t xml:space="preserve"> e</w:t>
+      </w:r>
+      <w:r>
+        <w:rPr>
+          <w:szCs w:val="24"/>
+        </w:rPr>
+        <w:t xml:space="preserve"> </w:t>
+      </w:r>
+      <w:r>
+        <w:rPr>
+          <w:szCs w:val="24"/>
+        </w:rPr>
+        <w:fldChar w:fldCharType="begin"/>
+      </w:r>
+      <w:r>
+        <w:rPr>
+          <w:szCs w:val="24"/>
+        </w:rPr>
+        <w:instrText xml:space="preserve"> MERGEFIELD Examinador_2 </w:instrText>
+      </w:r>
+      <w:r>
+        <w:rPr>
+          <w:szCs w:val="24"/>
+        </w:rPr>
+        <w:fldChar w:fldCharType="separate"/>
       </w:r>
       <w:r>
         <w:rPr>
           <w:noProof/>
           <w:szCs w:val="24"/>
         </w:rPr>
-        <w:fldChar w:fldCharType="end"/>
-      </w:r>
-      <w:r>
-        <w:rPr>
-          <w:szCs w:val="24"/>
-        </w:rPr>
-        <w:t xml:space="preserve">, </w:t>
-      </w:r>
-      <w:r>
-        <w:rPr>
-          <w:szCs w:val="24"/>
-        </w:rPr>
-        <w:fldChar w:fldCharType="begin"/>
-      </w:r>
-      <w:r>
-        <w:rPr>
-          <w:szCs w:val="24"/>
-        </w:rPr>
-        <w:instrText xml:space="preserve"> MERGEFIELD Examinador_2 </w:instrText>
-      </w:r>
-      <w:r>
-        <w:rPr>
-          <w:szCs w:val="24"/>
-        </w:rPr>
-        <w:fldChar w:fldCharType="separate"/>
-      </w:r>
-      <w:r>
-        <w:rPr>
-          <w:noProof/>
-          <w:szCs w:val="24"/>
-        </w:rPr>
-        <w:t>Jislane Silva Santos de Menezes</w:t>
+        <w:t>Nome completo do avaliador 2</w:t>
       </w:r>
       <w:r>
         <w:rPr>
@@ -9910,7 +9885,7 @@
           <w:szCs w:val="24"/>
           <w:u w:val="single"/>
         </w:rPr>
-        <w:t>IFS TUTOR: UMA PROPOSTA DE CHATBOT PARA APOIO AOS ESTUDANTES DE NÍVEL SUPERIOR DO INSTITUTO FEDERAL DE SERGIPE</w:t>
+        <w:t>Título do trabalho completo</w:t>
       </w:r>
       <w:r>
         <w:rPr>
@@ -9993,7 +9968,7 @@
           <w:noProof/>
           <w:szCs w:val="24"/>
         </w:rPr>
-        <w:t>Leandro Santos Fraga</w:t>
+        <w:t>Nome completo do aluno</w:t>
       </w:r>
       <w:r>
         <w:rPr>
@@ -10038,7 +10013,6 @@
       <w:r>
         <w:rPr>
           <w:noProof/>
-          <w:szCs w:val="24"/>
         </w:rPr>
         <w:t>APROVADO</w:t>
       </w:r>
@@ -10088,7 +10062,7 @@
           <w:noProof/>
           <w:szCs w:val="24"/>
         </w:rPr>
-        <w:t xml:space="preserve"> 9,70</w:t>
+        <w:t xml:space="preserve"> 8,79</w:t>
       </w:r>
       <w:r>
         <w:rPr>
@@ -10174,7 +10148,7 @@
           <w:noProof/>
           <w:szCs w:val="24"/>
         </w:rPr>
-        <w:t>Francisco Rodrigues Santos</w:t>
+        <w:t>Nome completo do orientador</w:t>
       </w:r>
       <w:r>
         <w:rPr>
@@ -10239,6 +10213,19 @@
       </w:r>
       <w:r>
         <w:rPr>
+          <w:szCs w:val="24"/>
+        </w:rPr>
+        <w:fldChar w:fldCharType="separate"/>
+      </w:r>
+      <w:r>
+        <w:rPr>
+          <w:noProof/>
+          <w:szCs w:val="24"/>
+        </w:rPr>
+        <w:t>Co-orinentador ou em branco</w:t>
+      </w:r>
+      <w:r>
+        <w:rPr>
           <w:noProof/>
           <w:szCs w:val="24"/>
         </w:rPr>
@@ -10270,33 +10257,23 @@
           <w:szCs w:val="24"/>
         </w:rPr>
       </w:pPr>
-    </w:p>
-    <w:p>
-      <w:pPr>
-        <w:spacing w:after="0" w:line="259" w:lineRule="auto"/>
-        <w:ind w:left="142" w:firstLine="0"/>
-        <w:jc w:val="left"/>
+      <w:r>
         <w:rPr>
           <w:szCs w:val="24"/>
         </w:rPr>
-      </w:pPr>
+        <w:t xml:space="preserve">Examinador (a): </w:t>
+      </w:r>
       <w:r>
         <w:rPr>
           <w:szCs w:val="24"/>
         </w:rPr>
-        <w:t xml:space="preserve">Examinador (a): </w:t>
+        <w:fldChar w:fldCharType="begin"/>
       </w:r>
       <w:r>
         <w:rPr>
           <w:szCs w:val="24"/>
         </w:rPr>
-        <w:fldChar w:fldCharType="begin"/>
-      </w:r>
-      <w:r>
-        <w:rPr>
-          <w:szCs w:val="24"/>
-        </w:rPr>
-        <w:instrText xml:space="preserve"> MERGEFIELD Examinador_1 </w:instrText>
+        <w:instrText xml:space="preserve"> MERGEFIELD Examinador_2 </w:instrText>
       </w:r>
       <w:r>
         <w:rPr>
@@ -10309,81 +10286,7 @@
           <w:noProof/>
           <w:szCs w:val="24"/>
         </w:rPr>
-        <w:t>Catuxe Varjão de Santana Oliveira</w:t>
-      </w:r>
-      <w:r>
-        <w:rPr>
-          <w:noProof/>
-          <w:szCs w:val="24"/>
-        </w:rPr>
-        <w:fldChar w:fldCharType="end"/>
-      </w:r>
-      <w:r>
-        <w:rPr>
-          <w:szCs w:val="24"/>
-        </w:rPr>
-        <w:t xml:space="preserve"> ______________________________</w:t>
-      </w:r>
-    </w:p>
-    <w:p>
-      <w:pPr>
-        <w:spacing w:after="0" w:line="259" w:lineRule="auto"/>
-        <w:ind w:left="142" w:firstLine="0"/>
-        <w:jc w:val="left"/>
-        <w:rPr>
-          <w:szCs w:val="24"/>
-        </w:rPr>
-      </w:pPr>
-    </w:p>
-    <w:p>
-      <w:pPr>
-        <w:spacing w:after="0" w:line="259" w:lineRule="auto"/>
-        <w:ind w:left="142" w:firstLine="0"/>
-        <w:jc w:val="left"/>
-        <w:rPr>
-          <w:szCs w:val="24"/>
-        </w:rPr>
-      </w:pPr>
-    </w:p>
-    <w:p>
-      <w:pPr>
-        <w:spacing w:after="0" w:line="259" w:lineRule="auto"/>
-        <w:ind w:left="142" w:firstLine="0"/>
-        <w:jc w:val="left"/>
-        <w:rPr>
-          <w:szCs w:val="24"/>
-        </w:rPr>
-      </w:pPr>
-      <w:r>
-        <w:rPr>
-          <w:szCs w:val="24"/>
-        </w:rPr>
-        <w:t xml:space="preserve">Examinador (a): </w:t>
-      </w:r>
-      <w:r>
-        <w:rPr>
-          <w:szCs w:val="24"/>
-        </w:rPr>
-        <w:fldChar w:fldCharType="begin"/>
-      </w:r>
-      <w:r>
-        <w:rPr>
-          <w:szCs w:val="24"/>
-        </w:rPr>
-        <w:instrText xml:space="preserve"> MERGEFIELD Examinador_2 </w:instrText>
-      </w:r>
-      <w:r>
-        <w:rPr>
-          <w:szCs w:val="24"/>
-        </w:rPr>
-        <w:fldChar w:fldCharType="separate"/>
-      </w:r>
-      <w:r>
-        <w:rPr>
-          <w:noProof/>
-          <w:szCs w:val="24"/>
-        </w:rPr>
-        <w:t>Jislane Silva Santos de Menezes</w:t>
+        <w:t>Nome completo do avaliador 2</w:t>
       </w:r>
       <w:r>
         <w:rPr>
@@ -10516,7 +10419,7 @@
           <w:szCs w:val="24"/>
           <w:u w:color="000000"/>
         </w:rPr>
-        <w:t>18</w:t>
+        <w:t>23</w:t>
       </w:r>
       <w:r>
         <w:rPr>
@@ -10565,7 +10468,7 @@
           <w:szCs w:val="24"/>
           <w:u w:color="000000"/>
         </w:rPr>
-        <w:t>julho</w:t>
+        <w:t>janeiro</w:t>
       </w:r>
       <w:r>
         <w:rPr>
@@ -10614,7 +10517,7 @@
           <w:szCs w:val="24"/>
           <w:u w:color="000000"/>
         </w:rPr>
-        <w:t>2023</w:t>
+        <w:t>2024</w:t>
       </w:r>
       <w:r>
         <w:rPr>
@@ -10831,7 +10734,7 @@
           <w:b/>
           <w:noProof/>
         </w:rPr>
-        <w:t>62</w:t>
+        <w:t>________</w:t>
       </w:r>
       <w:r>
         <w:rPr>
@@ -10878,7 +10781,7 @@
           <w:b/>
           <w:noProof/>
         </w:rPr>
-        <w:t>IFS TUTOR: UMA PROPOSTA DE CHATBOT PARA APOIO AOS ESTUDANTES DE NÍVEL SUPERIOR DO INSTITUTO FEDERAL DE SERGIPE</w:t>
+        <w:t>Título do trabalho completo</w:t>
       </w:r>
       <w:r>
         <w:rPr>
@@ -10899,8 +10802,37 @@
       <w:r>
         <w:rPr>
           <w:b/>
-        </w:rPr>
-        <w:t xml:space="preserve">SUBTÍTULO DO PROJETO (se houver) DIGITE AQUI O NOME DO </w:t>
+          <w:caps/>
+        </w:rPr>
+        <w:fldChar w:fldCharType="begin"/>
+      </w:r>
+      <w:r>
+        <w:rPr>
+          <w:b/>
+          <w:caps/>
+        </w:rPr>
+        <w:instrText xml:space="preserve"> MERGEFIELD  Aluno \* Upper  \* MERGEFORMAT </w:instrText>
+      </w:r>
+      <w:r>
+        <w:rPr>
+          <w:b/>
+          <w:caps/>
+        </w:rPr>
+        <w:fldChar w:fldCharType="separate"/>
+      </w:r>
+      <w:r>
+        <w:rPr>
+          <w:b/>
+          <w:noProof/>
+        </w:rPr>
+        <w:t>NOME COMPLETO DO ALUNO</w:t>
+      </w:r>
+      <w:r>
+        <w:rPr>
+          <w:b/>
+          <w:caps/>
+        </w:rPr>
+        <w:fldChar w:fldCharType="end"/>
       </w:r>
     </w:p>
     <w:p>
@@ -10912,31 +10844,15 @@
           <w:b/>
         </w:rPr>
       </w:pPr>
-      <w:r>
-        <w:rPr>
-          <w:b/>
-        </w:rPr>
-        <w:t xml:space="preserve">AUTOR </w:t>
-      </w:r>
     </w:p>
     <w:p>
       <w:pPr>
         <w:spacing w:after="0" w:line="249" w:lineRule="auto"/>
         <w:ind w:left="142" w:right="62"/>
-        <w:jc w:val="left"/>
         <w:rPr>
           <w:b/>
         </w:rPr>
       </w:pPr>
-    </w:p>
-    <w:p>
-      <w:pPr>
-        <w:spacing w:after="0" w:line="249" w:lineRule="auto"/>
-        <w:ind w:left="142" w:right="62"/>
-        <w:rPr>
-          <w:b/>
-        </w:rPr>
-      </w:pPr>
       <w:r>
         <w:rPr>
           <w:sz w:val="22"/>
@@ -10959,7 +10875,7 @@
         <w:rPr>
           <w:noProof/>
         </w:rPr>
-        <w:t>19:15</w:t>
+        <w:t>15:48</w:t>
       </w:r>
       <w:r>
         <w:fldChar w:fldCharType="end"/>
@@ -10999,7 +10915,7 @@
           <w:noProof/>
           <w:u w:color="000000"/>
         </w:rPr>
-        <w:t>18</w:t>
+        <w:t>23</w:t>
       </w:r>
       <w:r>
         <w:rPr>
@@ -11039,7 +10955,7 @@
           <w:noProof/>
           <w:u w:color="000000"/>
         </w:rPr>
-        <w:t>julho</w:t>
+        <w:t>janeiro</w:t>
       </w:r>
       <w:r>
         <w:rPr>
@@ -11079,7 +10995,7 @@
           <w:noProof/>
           <w:u w:color="000000"/>
         </w:rPr>
-        <w:t>2023</w:t>
+        <w:t>2024</w:t>
       </w:r>
       <w:r>
         <w:rPr>
@@ -11219,7 +11135,7 @@
                 <w:sz w:val="22"/>
                 <w:u w:val="single"/>
               </w:rPr>
-              <w:t>Francisco Rodrigues Santos</w:t>
+              <w:t>Nome completo do orientador</w:t>
             </w:r>
             <w:r>
               <w:rPr>
@@ -11297,7 +11213,22 @@
                 <w:sz w:val="22"/>
                 <w:u w:val="single"/>
               </w:rPr>
-              <w:instrText xml:space="preserve"> MERGEFIELD  CoOrientador  \* MERGEFORMAT </w:instrText>
+              <w:instrText xml:space="preserve"> MERGEFIELD  Examinador_1  \* MERGEFORMAT </w:instrText>
+            </w:r>
+            <w:r>
+              <w:rPr>
+                <w:sz w:val="22"/>
+                <w:u w:val="single"/>
+              </w:rPr>
+              <w:fldChar w:fldCharType="separate"/>
+            </w:r>
+            <w:r>
+              <w:rPr>
+                <w:noProof/>
+                <w:sz w:val="22"/>
+                <w:u w:val="single"/>
+              </w:rPr>
+              <w:t>Nome completo do avaliador 1</w:t>
             </w:r>
             <w:r>
               <w:rPr>
@@ -11321,7 +11252,32 @@
               <w:rPr>
                 <w:sz w:val="22"/>
               </w:rPr>
+              <w:fldChar w:fldCharType="begin"/>
+            </w:r>
+            <w:r>
+              <w:rPr>
+                <w:sz w:val="22"/>
+              </w:rPr>
+              <w:instrText xml:space="preserve"> MERGEFIELD InstituiçãoExaminador_1 </w:instrText>
+            </w:r>
+            <w:r>
+              <w:rPr>
+                <w:sz w:val="22"/>
+              </w:rPr>
+              <w:fldChar w:fldCharType="separate"/>
+            </w:r>
+            <w:r>
+              <w:rPr>
+                <w:noProof/>
+                <w:sz w:val="22"/>
+              </w:rPr>
               <w:t>Instituto Federal de Educação, Ciência e Tecnologia de Sergipe</w:t>
+            </w:r>
+            <w:r>
+              <w:rPr>
+                <w:sz w:val="22"/>
+              </w:rPr>
+              <w:fldChar w:fldCharType="end"/>
             </w:r>
           </w:p>
         </w:tc>
@@ -11345,12 +11301,15 @@
               <w:ind w:left="0" w:firstLine="0"/>
               <w:jc w:val="center"/>
               <w:rPr>
+                <w:rFonts w:ascii="Calibri" w:eastAsia="Calibri" w:hAnsi="Calibri" w:cs="Calibri"/>
+                <w:sz w:val="22"/>
                 <w:u w:val="single"/>
               </w:rPr>
             </w:pPr>
             <w:proofErr w:type="spellStart"/>
             <w:r>
               <w:rPr>
+                <w:rFonts w:ascii="Calibri" w:eastAsia="Calibri" w:hAnsi="Calibri" w:cs="Calibri"/>
                 <w:sz w:val="22"/>
                 <w:u w:val="single"/>
               </w:rPr>
@@ -11359,6 +11318,7 @@
             <w:proofErr w:type="spellEnd"/>
             <w:r>
               <w:rPr>
+                <w:rFonts w:ascii="Calibri" w:eastAsia="Calibri" w:hAnsi="Calibri" w:cs="Calibri"/>
                 <w:sz w:val="22"/>
                 <w:u w:val="single"/>
               </w:rPr>
@@ -11366,6 +11326,7 @@
             </w:r>
             <w:r>
               <w:rPr>
+                <w:rFonts w:ascii="Calibri" w:eastAsia="Calibri" w:hAnsi="Calibri" w:cs="Calibri"/>
                 <w:sz w:val="22"/>
                 <w:u w:val="single"/>
               </w:rPr>
@@ -11373,13 +11334,15 @@
             </w:r>
             <w:r>
               <w:rPr>
+                <w:rFonts w:ascii="Calibri" w:eastAsia="Calibri" w:hAnsi="Calibri" w:cs="Calibri"/>
                 <w:sz w:val="22"/>
                 <w:u w:val="single"/>
               </w:rPr>
-              <w:instrText xml:space="preserve"> MERGEFIELD  Examinador_1  \* MERGEFORMAT </w:instrText>
-            </w:r>
-            <w:r>
-              <w:rPr>
+              <w:instrText xml:space="preserve"> MERGEFIELD  Examinador_2  \* MERGEFORMAT </w:instrText>
+            </w:r>
+            <w:r>
+              <w:rPr>
+                <w:rFonts w:ascii="Calibri" w:eastAsia="Calibri" w:hAnsi="Calibri" w:cs="Calibri"/>
                 <w:sz w:val="22"/>
                 <w:u w:val="single"/>
               </w:rPr>
@@ -11387,14 +11350,16 @@
             </w:r>
             <w:r>
               <w:rPr>
+                <w:rFonts w:ascii="Calibri" w:eastAsia="Calibri" w:hAnsi="Calibri" w:cs="Calibri"/>
                 <w:noProof/>
                 <w:sz w:val="22"/>
                 <w:u w:val="single"/>
               </w:rPr>
-              <w:t>Catuxe Varjão de Santana Oliveira</w:t>
-            </w:r>
-            <w:r>
-              <w:rPr>
+              <w:t>Nome completo do avaliador 2</w:t>
+            </w:r>
+            <w:r>
+              <w:rPr>
+                <w:rFonts w:ascii="Calibri" w:eastAsia="Calibri" w:hAnsi="Calibri" w:cs="Calibri"/>
                 <w:sz w:val="22"/>
                 <w:u w:val="single"/>
               </w:rPr>
@@ -11417,24 +11382,28 @@
             </w:pPr>
             <w:r>
               <w:rPr>
+                <w:rFonts w:ascii="Calibri" w:eastAsia="Calibri" w:hAnsi="Calibri" w:cs="Calibri"/>
                 <w:sz w:val="22"/>
               </w:rPr>
               <w:fldChar w:fldCharType="begin"/>
             </w:r>
             <w:r>
               <w:rPr>
-                <w:sz w:val="22"/>
-              </w:rPr>
-              <w:instrText xml:space="preserve"> MERGEFIELD InstituiçãoExaminador_1 </w:instrText>
-            </w:r>
-            <w:r>
-              <w:rPr>
+                <w:rFonts w:ascii="Calibri" w:eastAsia="Calibri" w:hAnsi="Calibri" w:cs="Calibri"/>
+                <w:sz w:val="22"/>
+              </w:rPr>
+              <w:instrText xml:space="preserve"> MERGEFIELD InstituicaoExaminador_2 </w:instrText>
+            </w:r>
+            <w:r>
+              <w:rPr>
+                <w:rFonts w:ascii="Calibri" w:eastAsia="Calibri" w:hAnsi="Calibri" w:cs="Calibri"/>
                 <w:sz w:val="22"/>
               </w:rPr>
               <w:fldChar w:fldCharType="separate"/>
             </w:r>
             <w:r>
               <w:rPr>
+                <w:rFonts w:ascii="Calibri" w:eastAsia="Calibri" w:hAnsi="Calibri" w:cs="Calibri"/>
                 <w:noProof/>
                 <w:sz w:val="22"/>
               </w:rPr>
@@ -11442,6 +11411,7 @@
             </w:r>
             <w:r>
               <w:rPr>
+                <w:rFonts w:ascii="Calibri" w:eastAsia="Calibri" w:hAnsi="Calibri" w:cs="Calibri"/>
                 <w:sz w:val="22"/>
               </w:rPr>
               <w:fldChar w:fldCharType="end"/>
@@ -11465,119 +11435,8 @@
               <w:rPr>
                 <w:rFonts w:ascii="Calibri" w:eastAsia="Calibri" w:hAnsi="Calibri" w:cs="Calibri"/>
                 <w:sz w:val="22"/>
-                <w:u w:val="single"/>
-              </w:rPr>
-            </w:pPr>
-            <w:proofErr w:type="spellStart"/>
-            <w:r>
-              <w:rPr>
-                <w:rFonts w:ascii="Calibri" w:eastAsia="Calibri" w:hAnsi="Calibri" w:cs="Calibri"/>
-                <w:sz w:val="22"/>
-                <w:u w:val="single"/>
-              </w:rPr>
-              <w:t>Prof</w:t>
-            </w:r>
-            <w:proofErr w:type="spellEnd"/>
-            <w:r>
-              <w:rPr>
-                <w:rFonts w:ascii="Calibri" w:eastAsia="Calibri" w:hAnsi="Calibri" w:cs="Calibri"/>
-                <w:sz w:val="22"/>
-                <w:u w:val="single"/>
-              </w:rPr>
-              <w:t xml:space="preserve">(a). </w:t>
-            </w:r>
-            <w:r>
-              <w:rPr>
-                <w:rFonts w:ascii="Calibri" w:eastAsia="Calibri" w:hAnsi="Calibri" w:cs="Calibri"/>
-                <w:sz w:val="22"/>
-                <w:u w:val="single"/>
-              </w:rPr>
-              <w:fldChar w:fldCharType="begin"/>
-            </w:r>
-            <w:r>
-              <w:rPr>
-                <w:rFonts w:ascii="Calibri" w:eastAsia="Calibri" w:hAnsi="Calibri" w:cs="Calibri"/>
-                <w:sz w:val="22"/>
-                <w:u w:val="single"/>
-              </w:rPr>
-              <w:instrText xml:space="preserve"> MERGEFIELD  Examinador_2  \* MERGEFORMAT </w:instrText>
-            </w:r>
-            <w:r>
-              <w:rPr>
-                <w:rFonts w:ascii="Calibri" w:eastAsia="Calibri" w:hAnsi="Calibri" w:cs="Calibri"/>
-                <w:sz w:val="22"/>
-                <w:u w:val="single"/>
-              </w:rPr>
-              <w:fldChar w:fldCharType="separate"/>
-            </w:r>
-            <w:r>
-              <w:rPr>
-                <w:rFonts w:ascii="Calibri" w:eastAsia="Calibri" w:hAnsi="Calibri" w:cs="Calibri"/>
-                <w:noProof/>
-                <w:sz w:val="22"/>
-                <w:u w:val="single"/>
-              </w:rPr>
-              <w:t>Jislane Silva Santos de Menezes</w:t>
-            </w:r>
-            <w:r>
-              <w:rPr>
-                <w:rFonts w:ascii="Calibri" w:eastAsia="Calibri" w:hAnsi="Calibri" w:cs="Calibri"/>
-                <w:sz w:val="22"/>
-                <w:u w:val="single"/>
-              </w:rPr>
-              <w:fldChar w:fldCharType="end"/>
-            </w:r>
-          </w:p>
-          <w:p>
-            <w:pPr>
-              <w:tabs>
-                <w:tab w:val="center" w:pos="1717"/>
-                <w:tab w:val="right" w:pos="10414"/>
-              </w:tabs>
-              <w:spacing w:after="87" w:line="259" w:lineRule="auto"/>
-              <w:ind w:left="0" w:firstLine="0"/>
-              <w:jc w:val="center"/>
-              <w:rPr>
-                <w:rFonts w:ascii="Calibri" w:eastAsia="Calibri" w:hAnsi="Calibri" w:cs="Calibri"/>
-                <w:sz w:val="22"/>
-              </w:rPr>
-            </w:pPr>
-            <w:r>
-              <w:rPr>
-                <w:rFonts w:ascii="Calibri" w:eastAsia="Calibri" w:hAnsi="Calibri" w:cs="Calibri"/>
-                <w:sz w:val="22"/>
-              </w:rPr>
-              <w:fldChar w:fldCharType="begin"/>
-            </w:r>
-            <w:r>
-              <w:rPr>
-                <w:rFonts w:ascii="Calibri" w:eastAsia="Calibri" w:hAnsi="Calibri" w:cs="Calibri"/>
-                <w:sz w:val="22"/>
-              </w:rPr>
-              <w:instrText xml:space="preserve"> MERGEFIELD InstituicaoExaminador_2 </w:instrText>
-            </w:r>
-            <w:r>
-              <w:rPr>
-                <w:rFonts w:ascii="Calibri" w:eastAsia="Calibri" w:hAnsi="Calibri" w:cs="Calibri"/>
-                <w:sz w:val="22"/>
-              </w:rPr>
-              <w:fldChar w:fldCharType="separate"/>
-            </w:r>
-            <w:r>
-              <w:rPr>
-                <w:rFonts w:ascii="Calibri" w:eastAsia="Calibri" w:hAnsi="Calibri" w:cs="Calibri"/>
-                <w:noProof/>
-                <w:sz w:val="22"/>
-              </w:rPr>
-              <w:t>Instituto Federal de Educação, Ciência e Tecnologia de Sergipe</w:t>
-            </w:r>
-            <w:r>
-              <w:rPr>
-                <w:rFonts w:ascii="Calibri" w:eastAsia="Calibri" w:hAnsi="Calibri" w:cs="Calibri"/>
-                <w:sz w:val="22"/>
-              </w:rPr>
-              <w:fldChar w:fldCharType="end"/>
-            </w:r>
+              </w:rPr>
+            </w:pPr>
           </w:p>
         </w:tc>
       </w:tr>
@@ -11896,7 +11755,7 @@
           <w:b/>
           <w:noProof/>
         </w:rPr>
-        <w:t>62</w:t>
+        <w:t>________</w:t>
       </w:r>
       <w:r>
         <w:rPr>
@@ -11943,7 +11802,7 @@
           <w:b/>
           <w:noProof/>
         </w:rPr>
-        <w:t>IFS TUTOR: UMA PROPOSTA DE CHATBOT PARA APOIO AOS ESTUDANTES DE NÍVEL SUPERIOR DO INSTITUTO FEDERAL DE SERGIPE</w:t>
+        <w:t>Título do trabalho completo</w:t>
       </w:r>
       <w:r>
         <w:rPr>
@@ -11990,7 +11849,7 @@
           <w:b/>
           <w:noProof/>
         </w:rPr>
-        <w:t>LEANDRO SANTOS FRAGA</w:t>
+        <w:t>NOME COMPLETO DO ALUNO</w:t>
       </w:r>
       <w:r>
         <w:rPr>
@@ -12039,7 +11898,7 @@
         <w:rPr>
           <w:noProof/>
         </w:rPr>
-        <w:t>19:15</w:t>
+        <w:t>15:48</w:t>
       </w:r>
       <w:r>
         <w:fldChar w:fldCharType="end"/>
@@ -12079,7 +11938,7 @@
           <w:noProof/>
           <w:u w:color="000000"/>
         </w:rPr>
-        <w:t>18</w:t>
+        <w:t>23</w:t>
       </w:r>
       <w:r>
         <w:rPr>
@@ -12119,7 +11978,7 @@
           <w:noProof/>
           <w:u w:color="000000"/>
         </w:rPr>
-        <w:t>julho</w:t>
+        <w:t>janeiro</w:t>
       </w:r>
       <w:r>
         <w:rPr>
@@ -12159,7 +12018,7 @@
           <w:noProof/>
           <w:u w:color="000000"/>
         </w:rPr>
-        <w:t>2023</w:t>
+        <w:t>2024</w:t>
       </w:r>
       <w:r>
         <w:rPr>
@@ -12312,7 +12171,7 @@
                 <w:sz w:val="22"/>
                 <w:u w:val="single"/>
               </w:rPr>
-              <w:t>Francisco Rodrigues Santos</w:t>
+              <w:t>Nome completo do orientador</w:t>
             </w:r>
             <w:r>
               <w:rPr>
@@ -12405,7 +12264,7 @@
                 <w:sz w:val="22"/>
                 <w:u w:val="single"/>
               </w:rPr>
-              <w:t>Catuxe Varjão de Santana Oliveira</w:t>
+              <w:t>Nome completo do avaliador 1</w:t>
             </w:r>
             <w:r>
               <w:rPr>
@@ -12532,7 +12391,7 @@
                 <w:sz w:val="22"/>
                 <w:u w:val="single"/>
               </w:rPr>
-              <w:t>Jislane Silva Santos de Menezes</w:t>
+              <w:t>Nome completo do avaliador 2</w:t>
             </w:r>
             <w:r>
               <w:rPr>
@@ -12942,7 +12801,7 @@
           <w:noProof/>
           <w:sz w:val="23"/>
         </w:rPr>
-        <w:t>IFS TUTOR: UMA PROPOSTA DE CHATBOT PARA APOIO AOS ESTUDANTES DE NÍVEL SUPERIOR DO INSTITUTO FEDERAL DE SERGIPE</w:t>
+        <w:t>Título do trabalho completo</w:t>
       </w:r>
       <w:r>
         <w:rPr>
@@ -13131,7 +12990,21 @@
           <w:b/>
           <w:sz w:val="20"/>
         </w:rPr>
-        <w:t xml:space="preserve">        </w:t>
+        <w:t xml:space="preserve"> </w:t>
+      </w:r>
+      <w:r>
+        <w:rPr>
+          <w:b/>
+          <w:sz w:val="20"/>
+        </w:rPr>
+        <w:t xml:space="preserve"> X</w:t>
+      </w:r>
+      <w:r>
+        <w:rPr>
+          <w:b/>
+          <w:sz w:val="20"/>
+        </w:rPr>
+        <w:t xml:space="preserve">       </w:t>
       </w:r>
       <w:r>
         <w:rPr>
@@ -13227,7 +13100,7 @@
                 <w:noProof/>
                 <w:u w:val="single"/>
               </w:rPr>
-              <w:t>Leandro Santos Fraga</w:t>
+              <w:t>Nome completo do aluno</w:t>
             </w:r>
             <w:r>
               <w:rPr>
@@ -13401,7 +13274,7 @@
                 <w:noProof/>
                 <w:u w:val="single"/>
               </w:rPr>
-              <w:t>Francisco Rodrigues Santos</w:t>
+              <w:t>Nome completo do orientador</w:t>
             </w:r>
             <w:r>
               <w:rPr>
@@ -13458,7 +13331,7 @@
                 <w:sz w:val="23"/>
                 <w:u w:val="single"/>
               </w:rPr>
-              <w:t>1579241</w:t>
+              <w:t>987654</w:t>
             </w:r>
             <w:r>
               <w:rPr>
@@ -13735,7 +13608,7 @@
           <w:noProof/>
           <w:u w:color="000000"/>
         </w:rPr>
-        <w:t>18</w:t>
+        <w:t>23</w:t>
       </w:r>
       <w:r>
         <w:rPr>
@@ -13775,7 +13648,7 @@
           <w:noProof/>
           <w:u w:color="000000"/>
         </w:rPr>
-        <w:t>julho</w:t>
+        <w:t>janeiro</w:t>
       </w:r>
       <w:r>
         <w:rPr>
@@ -13815,7 +13688,7 @@
           <w:noProof/>
           <w:u w:color="000000"/>
         </w:rPr>
-        <w:t>2023</w:t>
+        <w:t>2024</w:t>
       </w:r>
       <w:r>
         <w:rPr>
@@ -16994,18 +16867,6 @@
     <w:abstractNumId w:val="3"/>
   </w:num>
 </w:numbering>
-</file>
-
-<file path=word/recipientData.xml><?xml version="1.0" encoding="utf-8"?>
-<wne:recipients xmlns:wpc="http://schemas.microsoft.com/office/word/2010/wordprocessingCanvas" xmlns:cx="http://schemas.microsoft.com/office/drawing/2014/chartex" xmlns:cx1="http://schemas.microsoft.com/office/drawing/2015/9/8/chartex" xmlns:cx2="http://schemas.microsoft.com/office/drawing/2015/10/21/chartex" xmlns:cx3="http://schemas.microsoft.com/office/drawing/2016/5/9/chartex" xmlns:cx4="http://schemas.microsoft.com/office/drawing/2016/5/10/chartex" xmlns:cx5="http://schemas.microsoft.com/office/drawing/2016/5/11/chartex" xmlns:cx6="http://schemas.microsoft.com/office/drawing/2016/5/12/chartex" xmlns:cx7="http://schemas.microsoft.com/office/drawing/2016/5/13/chartex" xmlns:cx8="http://schemas.microsoft.com/office/drawing/2016/5/14/chartex" xmlns:mc="http://schemas.openxmlformats.org/markup-compatibility/2006" xmlns:aink="http://schemas.microsoft.com/office/drawing/2016/ink" xmlns:am3d="http://schemas.microsoft.com/office/drawing/2017/model3d" xmlns:o="urn:schemas-microsoft-com:office:office" xmlns:oel="http://schemas.microsoft.com/office/2019/extlst" xmlns:r="http://schemas.openxmlformats.org/officeDocument/2006/relationships" xmlns:m="http://schemas.openxmlformats.org/officeDocument/2006/math" xmlns:v="urn:schemas-microsoft-com:vml" xmlns:wp14="http://schemas.microsoft.com/office/word/2010/wordprocessingDrawing" xmlns:wp="http://schemas.openxmlformats.org/drawingml/2006/wordprocessingDrawing" xmlns:w10="urn:schemas-microsoft-com:office:word" xmlns:w="http://schemas.openxmlformats.org/wordprocessingml/2006/main" xmlns:w14="http://schemas.microsoft.com/office/word/2010/wordml" xmlns:w15="http://schemas.microsoft.com/office/word/2012/wordml" xmlns:w16cex="http://schemas.microsoft.com/office/word/2018/wordml/cex" xmlns:w16cid="http://schemas.microsoft.com/office/word/2016/wordml/cid" xmlns:w16="http://schemas.microsoft.com/office/word/2018/wordml" xmlns:w16sdtdh="http://schemas.microsoft.com/office/word/2020/wordml/sdtdatahash" xmlns:w16se="http://schemas.microsoft.com/office/word/2015/wordml/symex" xmlns:wpg="http://schemas.microsoft.com/office/word/2010/wordprocessingGroup" xmlns:wpi="http://schemas.microsoft.com/office/word/2010/wordprocessingInk" xmlns:wne="http://schemas.microsoft.com/office/word/2006/wordml" xmlns:wps="http://schemas.microsoft.com/office/word/2010/wordprocessingShape" mc:Ignorable="w14 w15 w16se w16cid w16 w16cex w16sdtdh wp14">
-  <wne:recipientData>
-    <wne:active wne:val="1"/>
-    <wne:hash wne:val="-840817030"/>
-  </wne:recipientData>
-  <wne:recipientData>
-    <wne:active wne:val="1"/>
-  </wne:recipientData>
-</wne:recipients>
 </file>
 
 <file path=word/styles.xml><?xml version="1.0" encoding="utf-8"?>

</xml_diff>